<commit_message>
📝 include nginx config for kibana in doc
</commit_message>
<xml_diff>
--- a/docker/deployment/DT4H_Data_Ingestion_Suite_Deployment_Guideline-nginx.docx
+++ b/docker/deployment/DT4H_Data_Ingestion_Suite_Deployment_Guideline-nginx.docx
@@ -170,6 +170,14 @@
           <w:numId w:val="1"/>
         </w:numPr>
       </w:pPr>
+      <w:proofErr w:type="spellStart"/>
+      <w:r>
+        <w:t>sh</w:t>
+      </w:r>
+      <w:proofErr w:type="spellEnd"/>
+      <w:r>
+        <w:t xml:space="preserve"> </w:t>
+      </w:r>
       <w:r>
         <w:t>./common-data-model/docker/run.sh</w:t>
       </w:r>
@@ -274,6 +282,14 @@
           <w:numId w:val="1"/>
         </w:numPr>
       </w:pPr>
+      <w:proofErr w:type="spellStart"/>
+      <w:r>
+        <w:t>sh</w:t>
+      </w:r>
+      <w:proofErr w:type="spellEnd"/>
+      <w:r>
+        <w:t xml:space="preserve"> </w:t>
+      </w:r>
       <w:r>
         <w:t>./</w:t>
       </w:r>
@@ -307,6 +323,14 @@
           <w:numId w:val="1"/>
         </w:numPr>
       </w:pPr>
+      <w:proofErr w:type="spellStart"/>
+      <w:r>
+        <w:t>sh</w:t>
+      </w:r>
+      <w:proofErr w:type="spellEnd"/>
+      <w:r>
+        <w:t xml:space="preserve"> </w:t>
+      </w:r>
       <w:r>
         <w:t>./</w:t>
       </w:r>
@@ -448,6 +472,24 @@
           <w:szCs w:val="22"/>
         </w:rPr>
       </w:pPr>
+      <w:proofErr w:type="spellStart"/>
+      <w:r>
+        <w:rPr>
+          <w:rFonts w:asciiTheme="minorHAnsi" w:hAnsiTheme="minorHAnsi" w:cstheme="minorHAnsi"/>
+          <w:sz w:val="22"/>
+          <w:szCs w:val="22"/>
+        </w:rPr>
+        <w:t>sh</w:t>
+      </w:r>
+      <w:proofErr w:type="spellEnd"/>
+      <w:r>
+        <w:rPr>
+          <w:rFonts w:asciiTheme="minorHAnsi" w:hAnsiTheme="minorHAnsi" w:cstheme="minorHAnsi"/>
+          <w:sz w:val="22"/>
+          <w:szCs w:val="22"/>
+        </w:rPr>
+        <w:t xml:space="preserve"> </w:t>
+      </w:r>
       <w:r>
         <w:rPr>
           <w:rFonts w:asciiTheme="minorHAnsi" w:hAnsiTheme="minorHAnsi" w:cstheme="minorHAnsi"/>
@@ -808,10 +850,114 @@
     </w:p>
     <w:p>
       <w:pPr>
+        <w:pStyle w:val="ListParagraph"/>
+        <w:ind w:firstLine="720"/>
+      </w:pPr>
+    </w:p>
+    <w:p>
+      <w:pPr>
+        <w:pStyle w:val="ListParagraph"/>
+        <w:ind w:left="0" w:firstLine="720"/>
+      </w:pPr>
+      <w:r>
+        <w:t xml:space="preserve">  location /dt4h/</w:t>
+      </w:r>
+      <w:proofErr w:type="spellStart"/>
+      <w:r>
+        <w:t>tofhir</w:t>
+      </w:r>
+      <w:proofErr w:type="spellEnd"/>
+      <w:r>
+        <w:t>/</w:t>
+      </w:r>
+      <w:proofErr w:type="spellStart"/>
+      <w:r>
+        <w:t>kibana</w:t>
+      </w:r>
+      <w:proofErr w:type="spellEnd"/>
+      <w:r>
+        <w:t>/ {</w:t>
+      </w:r>
+    </w:p>
+    <w:p>
+      <w:pPr>
+        <w:pStyle w:val="ListParagraph"/>
+        <w:ind w:firstLine="720"/>
+      </w:pPr>
+      <w:proofErr w:type="spellStart"/>
+      <w:r>
+        <w:t>proxy_pass</w:t>
+      </w:r>
+      <w:proofErr w:type="spellEnd"/>
+      <w:r>
+        <w:t xml:space="preserve"> </w:t>
+      </w:r>
+      <w:proofErr w:type="gramStart"/>
+      <w:r>
+        <w:t>http://127.0.0.1:5601/;</w:t>
+      </w:r>
+      <w:proofErr w:type="gramEnd"/>
+    </w:p>
+    <w:p>
+      <w:pPr>
+        <w:pStyle w:val="ListParagraph"/>
+        <w:ind w:firstLine="720"/>
+      </w:pPr>
+      <w:proofErr w:type="spellStart"/>
+      <w:r>
+        <w:t>proxy_set_header</w:t>
+      </w:r>
+      <w:proofErr w:type="spellEnd"/>
+      <w:r>
+        <w:t xml:space="preserve"> Host $</w:t>
+      </w:r>
+      <w:proofErr w:type="gramStart"/>
+      <w:r>
+        <w:t>host;</w:t>
+      </w:r>
+      <w:proofErr w:type="gramEnd"/>
+    </w:p>
+    <w:p>
+      <w:pPr>
+        <w:pStyle w:val="ListParagraph"/>
+        <w:ind w:firstLine="720"/>
+      </w:pPr>
+      <w:proofErr w:type="spellStart"/>
+      <w:r>
+        <w:t>proxy_set_header</w:t>
+      </w:r>
+      <w:proofErr w:type="spellEnd"/>
+      <w:r>
+        <w:t xml:space="preserve"> X-Real-IP $</w:t>
+      </w:r>
+      <w:proofErr w:type="spellStart"/>
+      <w:r>
+        <w:t>remote_</w:t>
+      </w:r>
+      <w:proofErr w:type="gramStart"/>
+      <w:r>
+        <w:t>addr</w:t>
+      </w:r>
+      <w:proofErr w:type="spellEnd"/>
+      <w:r>
+        <w:t>;</w:t>
+      </w:r>
+      <w:proofErr w:type="gramEnd"/>
+    </w:p>
+    <w:p>
+      <w:pPr>
+        <w:pStyle w:val="ListParagraph"/>
+        <w:ind w:left="0" w:firstLine="720"/>
+      </w:pPr>
+      <w:r>
+        <w:t xml:space="preserve">  }</w:t>
+      </w:r>
+    </w:p>
+    <w:p>
+      <w:pPr>
         <w:pStyle w:val="Heading1"/>
       </w:pPr>
       <w:r>
-        <w:lastRenderedPageBreak/>
         <w:t>Execution of Mappings with Dummy Data</w:t>
       </w:r>
     </w:p>
@@ -885,19 +1031,8 @@
           <w:sz w:val="22"/>
           <w:szCs w:val="22"/>
         </w:rPr>
-        <w:t>/dt4h/</w:t>
-      </w:r>
-      <w:proofErr w:type="gramStart"/>
-      <w:r>
-        <w:rPr>
-          <w:rStyle w:val="Hyperlink"/>
-          <w:rFonts w:asciiTheme="minorHAnsi" w:eastAsiaTheme="minorHAnsi" w:hAnsiTheme="minorHAnsi" w:cstheme="minorBidi"/>
-          <w:sz w:val="22"/>
-          <w:szCs w:val="22"/>
-        </w:rPr>
-        <w:t>tofhir</w:t>
-      </w:r>
-      <w:proofErr w:type="gramEnd"/>
+        <w:t>/dt4h/tofhir</w:t>
+      </w:r>
     </w:p>
     <w:p>
       <w:pPr>
@@ -917,13 +1052,8 @@
         <w:t xml:space="preserve"> </w:t>
       </w:r>
       <w:r>
-        <w:t xml:space="preserve">project and click on </w:t>
-      </w:r>
-      <w:proofErr w:type="gramStart"/>
-      <w:r>
-        <w:t>Open</w:t>
-      </w:r>
-      <w:proofErr w:type="gramEnd"/>
+        <w:t>project and click on Open</w:t>
+      </w:r>
     </w:p>
     <w:p>
       <w:pPr>
@@ -960,11 +1090,9 @@
       <w:r>
         <w:t xml:space="preserve"> </w:t>
       </w:r>
-      <w:proofErr w:type="gramStart"/>
       <w:r>
         <w:t>entry</w:t>
       </w:r>
-      <w:proofErr w:type="gramEnd"/>
     </w:p>
     <w:p>
       <w:pPr>
@@ -975,13 +1103,8 @@
         </w:numPr>
       </w:pPr>
       <w:r>
-        <w:t xml:space="preserve">Click on the right-double-arrow icon to select all the mappings for </w:t>
-      </w:r>
-      <w:proofErr w:type="gramStart"/>
-      <w:r>
-        <w:t>execution</w:t>
-      </w:r>
-      <w:proofErr w:type="gramEnd"/>
+        <w:t>Click on the right-double-arrow icon to select all the mappings for execution</w:t>
+      </w:r>
     </w:p>
     <w:p>
       <w:pPr>
@@ -992,13 +1115,8 @@
         </w:numPr>
       </w:pPr>
       <w:r>
-        <w:t xml:space="preserve">Click Run </w:t>
-      </w:r>
-      <w:proofErr w:type="gramStart"/>
-      <w:r>
-        <w:t>button</w:t>
-      </w:r>
-      <w:proofErr w:type="gramEnd"/>
+        <w:t>Click Run button</w:t>
+      </w:r>
     </w:p>
     <w:p>
       <w:pPr>
@@ -2590,26 +2708,6 @@
 </file>
 
 <file path=customXml/item1.xml><?xml version="1.0" encoding="utf-8"?>
-<?mso-contentType ?>
-<FormTemplates xmlns="http://schemas.microsoft.com/sharepoint/v3/contenttype/forms">
-  <Display>DocumentLibraryForm</Display>
-  <Edit>DocumentLibraryForm</Edit>
-  <New>DocumentLibraryForm</New>
-</FormTemplates>
-</file>
-
-<file path=customXml/item2.xml><?xml version="1.0" encoding="utf-8"?>
-<p:properties xmlns:p="http://schemas.microsoft.com/office/2006/metadata/properties" xmlns:xsi="http://www.w3.org/2001/XMLSchema-instance" xmlns:pc="http://schemas.microsoft.com/office/infopath/2007/PartnerControls">
-  <documentManagement>
-    <lcf76f155ced4ddcb4097134ff3c332f xmlns="7f303f12-39f3-4ddc-990e-61ca0eca84e8">
-      <Terms xmlns="http://schemas.microsoft.com/office/infopath/2007/PartnerControls"/>
-    </lcf76f155ced4ddcb4097134ff3c332f>
-    <TaxCatchAll xmlns="e4bd4c60-86c7-4f32-9686-ae3fac63e826" xsi:nil="true"/>
-  </documentManagement>
-</p:properties>
-</file>
-
-<file path=customXml/item3.xml><?xml version="1.0" encoding="utf-8"?>
 <ct:contentTypeSchema xmlns:ct="http://schemas.microsoft.com/office/2006/metadata/contentType" xmlns:ma="http://schemas.microsoft.com/office/2006/metadata/properties/metaAttributes" ct:_="" ma:_="" ma:contentTypeName="Document" ma:contentTypeID="0x010100FB9356611D900148B414B6772615AB59" ma:contentTypeVersion="14" ma:contentTypeDescription="Create a new document." ma:contentTypeScope="" ma:versionID="e1724914db94892a9d1113ad9d688dc7">
   <xsd:schema xmlns:xsd="http://www.w3.org/2001/XMLSchema" xmlns:xs="http://www.w3.org/2001/XMLSchema" xmlns:p="http://schemas.microsoft.com/office/2006/metadata/properties" xmlns:ns2="7f303f12-39f3-4ddc-990e-61ca0eca84e8" xmlns:ns3="e4bd4c60-86c7-4f32-9686-ae3fac63e826" targetNamespace="http://schemas.microsoft.com/office/2006/metadata/properties" ma:root="true" ma:fieldsID="c3e3fe0224f98fe8adb07db7786033c6" ns2:_="" ns3:_="">
     <xsd:import namespace="7f303f12-39f3-4ddc-990e-61ca0eca84e8"/>
@@ -2840,10 +2938,41 @@
 </ct:contentTypeSchema>
 </file>
 
+<file path=customXml/item2.xml><?xml version="1.0" encoding="utf-8"?>
+<p:properties xmlns:p="http://schemas.microsoft.com/office/2006/metadata/properties" xmlns:xsi="http://www.w3.org/2001/XMLSchema-instance" xmlns:pc="http://schemas.microsoft.com/office/infopath/2007/PartnerControls">
+  <documentManagement>
+    <lcf76f155ced4ddcb4097134ff3c332f xmlns="7f303f12-39f3-4ddc-990e-61ca0eca84e8">
+      <Terms xmlns="http://schemas.microsoft.com/office/infopath/2007/PartnerControls"/>
+    </lcf76f155ced4ddcb4097134ff3c332f>
+    <TaxCatchAll xmlns="e4bd4c60-86c7-4f32-9686-ae3fac63e826" xsi:nil="true"/>
+  </documentManagement>
+</p:properties>
+</file>
+
+<file path=customXml/item3.xml><?xml version="1.0" encoding="utf-8"?>
+<?mso-contentType ?>
+<FormTemplates xmlns="http://schemas.microsoft.com/sharepoint/v3/contenttype/forms">
+  <Display>DocumentLibraryForm</Display>
+  <Edit>DocumentLibraryForm</Edit>
+  <New>DocumentLibraryForm</New>
+</FormTemplates>
+</file>
+
 <file path=customXml/itemProps1.xml><?xml version="1.0" encoding="utf-8"?>
-<ds:datastoreItem xmlns:ds="http://schemas.openxmlformats.org/officeDocument/2006/customXml" ds:itemID="{C3E6AFA5-C182-4374-935A-97834E4E8DD9}">
+<ds:datastoreItem xmlns:ds="http://schemas.openxmlformats.org/officeDocument/2006/customXml" ds:itemID="{7617B0AF-2590-492A-8AF9-5466BB0DCB46}">
   <ds:schemaRefs>
-    <ds:schemaRef ds:uri="http://schemas.microsoft.com/sharepoint/v3/contenttype/forms"/>
+    <ds:schemaRef ds:uri="http://schemas.microsoft.com/office/2006/metadata/contentType"/>
+    <ds:schemaRef ds:uri="http://schemas.microsoft.com/office/2006/metadata/properties/metaAttributes"/>
+    <ds:schemaRef ds:uri="http://www.w3.org/2001/XMLSchema"/>
+    <ds:schemaRef ds:uri="http://schemas.microsoft.com/office/2006/metadata/properties"/>
+    <ds:schemaRef ds:uri="7f303f12-39f3-4ddc-990e-61ca0eca84e8"/>
+    <ds:schemaRef ds:uri="e4bd4c60-86c7-4f32-9686-ae3fac63e826"/>
+    <ds:schemaRef ds:uri="http://schemas.microsoft.com/office/2006/documentManagement/types"/>
+    <ds:schemaRef ds:uri="http://schemas.microsoft.com/office/infopath/2007/PartnerControls"/>
+    <ds:schemaRef ds:uri="http://schemas.openxmlformats.org/package/2006/metadata/core-properties"/>
+    <ds:schemaRef ds:uri="http://purl.org/dc/elements/1.1/"/>
+    <ds:schemaRef ds:uri="http://purl.org/dc/terms/"/>
+    <ds:schemaRef ds:uri="http://schemas.microsoft.com/internal/obd"/>
   </ds:schemaRefs>
 </ds:datastoreItem>
 </file>
@@ -2860,20 +2989,9 @@
 </file>
 
 <file path=customXml/itemProps3.xml><?xml version="1.0" encoding="utf-8"?>
-<ds:datastoreItem xmlns:ds="http://schemas.openxmlformats.org/officeDocument/2006/customXml" ds:itemID="{7617B0AF-2590-492A-8AF9-5466BB0DCB46}">
+<ds:datastoreItem xmlns:ds="http://schemas.openxmlformats.org/officeDocument/2006/customXml" ds:itemID="{C3E6AFA5-C182-4374-935A-97834E4E8DD9}">
   <ds:schemaRefs>
-    <ds:schemaRef ds:uri="http://schemas.microsoft.com/office/2006/metadata/contentType"/>
-    <ds:schemaRef ds:uri="http://schemas.microsoft.com/office/2006/metadata/properties/metaAttributes"/>
-    <ds:schemaRef ds:uri="http://www.w3.org/2001/XMLSchema"/>
-    <ds:schemaRef ds:uri="http://schemas.microsoft.com/office/2006/metadata/properties"/>
-    <ds:schemaRef ds:uri="7f303f12-39f3-4ddc-990e-61ca0eca84e8"/>
-    <ds:schemaRef ds:uri="e4bd4c60-86c7-4f32-9686-ae3fac63e826"/>
-    <ds:schemaRef ds:uri="http://schemas.microsoft.com/office/2006/documentManagement/types"/>
-    <ds:schemaRef ds:uri="http://schemas.microsoft.com/office/infopath/2007/PartnerControls"/>
-    <ds:schemaRef ds:uri="http://schemas.openxmlformats.org/package/2006/metadata/core-properties"/>
-    <ds:schemaRef ds:uri="http://purl.org/dc/elements/1.1/"/>
-    <ds:schemaRef ds:uri="http://purl.org/dc/terms/"/>
-    <ds:schemaRef ds:uri="http://schemas.microsoft.com/internal/obd"/>
+    <ds:schemaRef ds:uri="http://schemas.microsoft.com/sharepoint/v3/contenttype/forms"/>
   </ds:schemaRefs>
 </ds:datastoreItem>
 </file>
</xml_diff>

<commit_message>
:memo: update doc and scripts
</commit_message>
<xml_diff>
--- a/docker/deployment/DT4H_Data_Ingestion_Suite_Deployment_Guideline-nginx.docx
+++ b/docker/deployment/DT4H_Data_Ingestion_Suite_Deployment_Guideline-nginx.docx
@@ -159,7 +159,7 @@
         <w:t xml:space="preserve"> inside the working directory</w:t>
       </w:r>
       <w:r>
-        <w:t xml:space="preserve">: </w:t>
+        <w:t xml:space="preserve">, </w:t>
       </w:r>
     </w:p>
     <w:p>
@@ -175,6 +175,47 @@
         <w:t>sh</w:t>
       </w:r>
       <w:proofErr w:type="spellEnd"/>
+      <w:r>
+        <w:t xml:space="preserve"> </w:t>
+      </w:r>
+      <w:r>
+        <w:t>./common-data-model/docker/run.sh</w:t>
+      </w:r>
+    </w:p>
+    <w:p>
+      <w:pPr>
+        <w:pStyle w:val="ListParagraph"/>
+        <w:numPr>
+          <w:ilvl w:val="0"/>
+          <w:numId w:val="1"/>
+        </w:numPr>
+      </w:pPr>
+      <w:r>
+        <w:t>If no</w:t>
+      </w:r>
+      <w:r>
+        <w:t xml:space="preserve"> execution</w:t>
+      </w:r>
+      <w:r>
+        <w:t xml:space="preserve"> access, give execution access:</w:t>
+      </w:r>
+    </w:p>
+    <w:p>
+      <w:pPr>
+        <w:pStyle w:val="ListParagraph"/>
+        <w:numPr>
+          <w:ilvl w:val="1"/>
+          <w:numId w:val="1"/>
+        </w:numPr>
+      </w:pPr>
+      <w:proofErr w:type="spellStart"/>
+      <w:r>
+        <w:t>chmod</w:t>
+      </w:r>
+      <w:proofErr w:type="spellEnd"/>
+      <w:r>
+        <w:t xml:space="preserve"> +x</w:t>
+      </w:r>
       <w:r>
         <w:t xml:space="preserve"> </w:t>
       </w:r>
@@ -355,6 +396,64 @@
     </w:p>
     <w:p>
       <w:pPr>
+        <w:pStyle w:val="ListParagraph"/>
+        <w:numPr>
+          <w:ilvl w:val="0"/>
+          <w:numId w:val="1"/>
+        </w:numPr>
+      </w:pPr>
+      <w:r>
+        <w:t>If no execution access, give execution access:</w:t>
+      </w:r>
+    </w:p>
+    <w:p>
+      <w:pPr>
+        <w:pStyle w:val="ListParagraph"/>
+        <w:numPr>
+          <w:ilvl w:val="1"/>
+          <w:numId w:val="1"/>
+        </w:numPr>
+      </w:pPr>
+      <w:proofErr w:type="spellStart"/>
+      <w:r>
+        <w:t>chmod</w:t>
+      </w:r>
+      <w:proofErr w:type="spellEnd"/>
+      <w:r>
+        <w:t xml:space="preserve"> +x</w:t>
+      </w:r>
+      <w:r>
+        <w:t xml:space="preserve"> </w:t>
+      </w:r>
+      <w:r>
+        <w:t>./data-ingestion-suite/docker/deployment/pull.sh</w:t>
+      </w:r>
+    </w:p>
+    <w:p>
+      <w:pPr>
+        <w:pStyle w:val="ListParagraph"/>
+        <w:numPr>
+          <w:ilvl w:val="1"/>
+          <w:numId w:val="1"/>
+        </w:numPr>
+      </w:pPr>
+      <w:proofErr w:type="spellStart"/>
+      <w:r>
+        <w:t>chmod</w:t>
+      </w:r>
+      <w:proofErr w:type="spellEnd"/>
+      <w:r>
+        <w:t xml:space="preserve"> +x </w:t>
+      </w:r>
+      <w:r>
+        <w:t>./data-ingestion-suite/docker/deployment/run.sh</w:t>
+      </w:r>
+      <w:r>
+        <w:t xml:space="preserve"> </w:t>
+      </w:r>
+    </w:p>
+    <w:p>
+      <w:pPr>
         <w:pStyle w:val="Heading1"/>
       </w:pPr>
       <w:r>
@@ -733,9 +832,10 @@
     <w:p>
       <w:pPr>
         <w:pStyle w:val="ListParagraph"/>
-        <w:ind w:firstLine="720"/>
-      </w:pPr>
-      <w:r>
+        <w:ind w:left="0" w:firstLine="720"/>
+      </w:pPr>
+      <w:r>
+        <w:lastRenderedPageBreak/>
         <w:t>l</w:t>
       </w:r>
       <w:r>
@@ -753,6 +853,7 @@
     <w:p>
       <w:pPr>
         <w:pStyle w:val="ListParagraph"/>
+        <w:ind w:left="0"/>
       </w:pPr>
       <w:r>
         <w:t xml:space="preserve">  </w:t>
@@ -780,6 +881,7 @@
     <w:p>
       <w:pPr>
         <w:pStyle w:val="ListParagraph"/>
+        <w:ind w:left="0"/>
       </w:pPr>
       <w:r>
         <w:t xml:space="preserve">  </w:t>
@@ -807,6 +909,7 @@
     <w:p>
       <w:pPr>
         <w:pStyle w:val="ListParagraph"/>
+        <w:ind w:left="0"/>
       </w:pPr>
       <w:r>
         <w:t xml:space="preserve">  </w:t>
@@ -842,7 +945,7 @@
     <w:p>
       <w:pPr>
         <w:pStyle w:val="ListParagraph"/>
-        <w:ind w:firstLine="720"/>
+        <w:ind w:left="0" w:firstLine="720"/>
       </w:pPr>
       <w:r>
         <w:t>}</w:t>
@@ -1175,6 +1278,197 @@
       </w:hyperlink>
       <w:r>
         <w:t>.</w:t>
+      </w:r>
+    </w:p>
+    <w:p>
+      <w:pPr>
+        <w:pStyle w:val="Heading1"/>
+      </w:pPr>
+      <w:r>
+        <w:t>Automated Docker Container Update</w:t>
+      </w:r>
+      <w:r>
+        <w:t xml:space="preserve"> </w:t>
+      </w:r>
+    </w:p>
+    <w:p>
+      <w:r>
+        <w:t>If you are installing for the first time, you can skip this step.</w:t>
+      </w:r>
+      <w:r>
+        <w:t xml:space="preserve"> </w:t>
+      </w:r>
+      <w:r>
+        <w:t>This section outlines the procedure to follow when new updates are made to our Docker images. This process involves pulling the latest images from the repository, stopping all running containers to avoid conflicts, and then restarting them with the updated images.</w:t>
+      </w:r>
+    </w:p>
+    <w:p>
+      <w:pPr>
+        <w:pStyle w:val="ListParagraph"/>
+        <w:numPr>
+          <w:ilvl w:val="0"/>
+          <w:numId w:val="2"/>
+        </w:numPr>
+      </w:pPr>
+      <w:r>
+        <w:t>Pull latest images:</w:t>
+      </w:r>
+    </w:p>
+    <w:p>
+      <w:pPr>
+        <w:pStyle w:val="ListParagraph"/>
+        <w:numPr>
+          <w:ilvl w:val="1"/>
+          <w:numId w:val="2"/>
+        </w:numPr>
+      </w:pPr>
+      <w:proofErr w:type="spellStart"/>
+      <w:r>
+        <w:t>sh</w:t>
+      </w:r>
+      <w:proofErr w:type="spellEnd"/>
+      <w:r>
+        <w:t xml:space="preserve"> ./data-ingestion-suite/docker/deployment/</w:t>
+      </w:r>
+      <w:r>
+        <w:t>pull</w:t>
+      </w:r>
+      <w:r>
+        <w:t>.sh</w:t>
+      </w:r>
+    </w:p>
+    <w:p>
+      <w:pPr>
+        <w:pStyle w:val="ListParagraph"/>
+        <w:numPr>
+          <w:ilvl w:val="0"/>
+          <w:numId w:val="2"/>
+        </w:numPr>
+      </w:pPr>
+      <w:r>
+        <w:t>Stop all containers</w:t>
+      </w:r>
+      <w:r>
+        <w:t>:</w:t>
+      </w:r>
+    </w:p>
+    <w:p>
+      <w:pPr>
+        <w:pStyle w:val="ListParagraph"/>
+        <w:numPr>
+          <w:ilvl w:val="1"/>
+          <w:numId w:val="2"/>
+        </w:numPr>
+      </w:pPr>
+      <w:proofErr w:type="spellStart"/>
+      <w:r>
+        <w:t>sh</w:t>
+      </w:r>
+      <w:proofErr w:type="spellEnd"/>
+      <w:r>
+        <w:t xml:space="preserve"> ./data-ingestion-suite/docker/deployment/</w:t>
+      </w:r>
+      <w:r>
+        <w:t>stop</w:t>
+      </w:r>
+      <w:r>
+        <w:t>.sh</w:t>
+      </w:r>
+    </w:p>
+    <w:p>
+      <w:pPr>
+        <w:pStyle w:val="ListParagraph"/>
+        <w:numPr>
+          <w:ilvl w:val="1"/>
+          <w:numId w:val="2"/>
+        </w:numPr>
+      </w:pPr>
+      <w:proofErr w:type="spellStart"/>
+      <w:r>
+        <w:t>sh</w:t>
+      </w:r>
+      <w:proofErr w:type="spellEnd"/>
+      <w:r>
+        <w:t xml:space="preserve"> </w:t>
+      </w:r>
+      <w:r>
+        <w:t>./common-data-model/docker/</w:t>
+      </w:r>
+      <w:r>
+        <w:t>stop</w:t>
+      </w:r>
+      <w:r>
+        <w:t>.sh</w:t>
+      </w:r>
+    </w:p>
+    <w:p>
+      <w:pPr>
+        <w:pStyle w:val="ListParagraph"/>
+        <w:numPr>
+          <w:ilvl w:val="0"/>
+          <w:numId w:val="2"/>
+        </w:numPr>
+      </w:pPr>
+      <w:r>
+        <w:t>Run all containers</w:t>
+      </w:r>
+      <w:r>
+        <w:t>:</w:t>
+      </w:r>
+    </w:p>
+    <w:p>
+      <w:pPr>
+        <w:pStyle w:val="ListParagraph"/>
+        <w:numPr>
+          <w:ilvl w:val="1"/>
+          <w:numId w:val="2"/>
+        </w:numPr>
+      </w:pPr>
+      <w:proofErr w:type="spellStart"/>
+      <w:r>
+        <w:t>sh</w:t>
+      </w:r>
+      <w:proofErr w:type="spellEnd"/>
+      <w:r>
+        <w:t xml:space="preserve"> </w:t>
+      </w:r>
+      <w:r>
+        <w:t>./common-data-model/docker/run.sh</w:t>
+      </w:r>
+    </w:p>
+    <w:p>
+      <w:pPr>
+        <w:pStyle w:val="ListParagraph"/>
+        <w:numPr>
+          <w:ilvl w:val="1"/>
+          <w:numId w:val="2"/>
+        </w:numPr>
+      </w:pPr>
+      <w:proofErr w:type="spellStart"/>
+      <w:r>
+        <w:t>sh</w:t>
+      </w:r>
+      <w:proofErr w:type="spellEnd"/>
+      <w:r>
+        <w:t xml:space="preserve"> </w:t>
+      </w:r>
+      <w:r>
+        <w:t>./</w:t>
+      </w:r>
+      <w:r>
+        <w:t>data-ingestion-suite</w:t>
+      </w:r>
+      <w:r>
+        <w:t>/docker/</w:t>
+      </w:r>
+      <w:r>
+        <w:t>deployment</w:t>
+      </w:r>
+      <w:r>
+        <w:t>/run</w:t>
+      </w:r>
+      <w:r>
+        <w:t>.sh</w:t>
       </w:r>
     </w:p>
     <w:sectPr>
@@ -1654,7 +1948,7 @@
         <w:rFonts w:ascii="Symbol" w:hAnsi="Symbol" w:hint="default"/>
       </w:rPr>
     </w:lvl>
-    <w:lvl w:ilvl="1" w:tplc="04090003" w:tentative="1">
+    <w:lvl w:ilvl="1" w:tplc="04090003">
       <w:start w:val="1"/>
       <w:numFmt w:val="bullet"/>
       <w:lvlText w:val="o"/>
@@ -2708,6 +3002,26 @@
 </file>
 
 <file path=customXml/item1.xml><?xml version="1.0" encoding="utf-8"?>
+<?mso-contentType ?>
+<FormTemplates xmlns="http://schemas.microsoft.com/sharepoint/v3/contenttype/forms">
+  <Display>DocumentLibraryForm</Display>
+  <Edit>DocumentLibraryForm</Edit>
+  <New>DocumentLibraryForm</New>
+</FormTemplates>
+</file>
+
+<file path=customXml/item2.xml><?xml version="1.0" encoding="utf-8"?>
+<p:properties xmlns:p="http://schemas.microsoft.com/office/2006/metadata/properties" xmlns:xsi="http://www.w3.org/2001/XMLSchema-instance" xmlns:pc="http://schemas.microsoft.com/office/infopath/2007/PartnerControls">
+  <documentManagement>
+    <lcf76f155ced4ddcb4097134ff3c332f xmlns="7f303f12-39f3-4ddc-990e-61ca0eca84e8">
+      <Terms xmlns="http://schemas.microsoft.com/office/infopath/2007/PartnerControls"/>
+    </lcf76f155ced4ddcb4097134ff3c332f>
+    <TaxCatchAll xmlns="e4bd4c60-86c7-4f32-9686-ae3fac63e826" xsi:nil="true"/>
+  </documentManagement>
+</p:properties>
+</file>
+
+<file path=customXml/item3.xml><?xml version="1.0" encoding="utf-8"?>
 <ct:contentTypeSchema xmlns:ct="http://schemas.microsoft.com/office/2006/metadata/contentType" xmlns:ma="http://schemas.microsoft.com/office/2006/metadata/properties/metaAttributes" ct:_="" ma:_="" ma:contentTypeName="Document" ma:contentTypeID="0x010100FB9356611D900148B414B6772615AB59" ma:contentTypeVersion="14" ma:contentTypeDescription="Create a new document." ma:contentTypeScope="" ma:versionID="e1724914db94892a9d1113ad9d688dc7">
   <xsd:schema xmlns:xsd="http://www.w3.org/2001/XMLSchema" xmlns:xs="http://www.w3.org/2001/XMLSchema" xmlns:p="http://schemas.microsoft.com/office/2006/metadata/properties" xmlns:ns2="7f303f12-39f3-4ddc-990e-61ca0eca84e8" xmlns:ns3="e4bd4c60-86c7-4f32-9686-ae3fac63e826" targetNamespace="http://schemas.microsoft.com/office/2006/metadata/properties" ma:root="true" ma:fieldsID="c3e3fe0224f98fe8adb07db7786033c6" ns2:_="" ns3:_="">
     <xsd:import namespace="7f303f12-39f3-4ddc-990e-61ca0eca84e8"/>
@@ -2938,27 +3252,26 @@
 </ct:contentTypeSchema>
 </file>
 
-<file path=customXml/item2.xml><?xml version="1.0" encoding="utf-8"?>
-<p:properties xmlns:p="http://schemas.microsoft.com/office/2006/metadata/properties" xmlns:xsi="http://www.w3.org/2001/XMLSchema-instance" xmlns:pc="http://schemas.microsoft.com/office/infopath/2007/PartnerControls">
-  <documentManagement>
-    <lcf76f155ced4ddcb4097134ff3c332f xmlns="7f303f12-39f3-4ddc-990e-61ca0eca84e8">
-      <Terms xmlns="http://schemas.microsoft.com/office/infopath/2007/PartnerControls"/>
-    </lcf76f155ced4ddcb4097134ff3c332f>
-    <TaxCatchAll xmlns="e4bd4c60-86c7-4f32-9686-ae3fac63e826" xsi:nil="true"/>
-  </documentManagement>
-</p:properties>
+<file path=customXml/itemProps1.xml><?xml version="1.0" encoding="utf-8"?>
+<ds:datastoreItem xmlns:ds="http://schemas.openxmlformats.org/officeDocument/2006/customXml" ds:itemID="{C3E6AFA5-C182-4374-935A-97834E4E8DD9}">
+  <ds:schemaRefs>
+    <ds:schemaRef ds:uri="http://schemas.microsoft.com/sharepoint/v3/contenttype/forms"/>
+  </ds:schemaRefs>
+</ds:datastoreItem>
 </file>
 
-<file path=customXml/item3.xml><?xml version="1.0" encoding="utf-8"?>
-<?mso-contentType ?>
-<FormTemplates xmlns="http://schemas.microsoft.com/sharepoint/v3/contenttype/forms">
-  <Display>DocumentLibraryForm</Display>
-  <Edit>DocumentLibraryForm</Edit>
-  <New>DocumentLibraryForm</New>
-</FormTemplates>
+<file path=customXml/itemProps2.xml><?xml version="1.0" encoding="utf-8"?>
+<ds:datastoreItem xmlns:ds="http://schemas.openxmlformats.org/officeDocument/2006/customXml" ds:itemID="{09A32BA9-F638-44E6-9420-B3BF27205156}">
+  <ds:schemaRefs>
+    <ds:schemaRef ds:uri="http://schemas.microsoft.com/office/2006/metadata/properties"/>
+    <ds:schemaRef ds:uri="http://schemas.microsoft.com/office/infopath/2007/PartnerControls"/>
+    <ds:schemaRef ds:uri="7f303f12-39f3-4ddc-990e-61ca0eca84e8"/>
+    <ds:schemaRef ds:uri="e4bd4c60-86c7-4f32-9686-ae3fac63e826"/>
+  </ds:schemaRefs>
+</ds:datastoreItem>
 </file>
 
-<file path=customXml/itemProps1.xml><?xml version="1.0" encoding="utf-8"?>
+<file path=customXml/itemProps3.xml><?xml version="1.0" encoding="utf-8"?>
 <ds:datastoreItem xmlns:ds="http://schemas.openxmlformats.org/officeDocument/2006/customXml" ds:itemID="{7617B0AF-2590-492A-8AF9-5466BB0DCB46}">
   <ds:schemaRefs>
     <ds:schemaRef ds:uri="http://schemas.microsoft.com/office/2006/metadata/contentType"/>
@@ -2975,23 +3288,4 @@
     <ds:schemaRef ds:uri="http://schemas.microsoft.com/internal/obd"/>
   </ds:schemaRefs>
 </ds:datastoreItem>
-</file>
-
-<file path=customXml/itemProps2.xml><?xml version="1.0" encoding="utf-8"?>
-<ds:datastoreItem xmlns:ds="http://schemas.openxmlformats.org/officeDocument/2006/customXml" ds:itemID="{09A32BA9-F638-44E6-9420-B3BF27205156}">
-  <ds:schemaRefs>
-    <ds:schemaRef ds:uri="http://schemas.microsoft.com/office/2006/metadata/properties"/>
-    <ds:schemaRef ds:uri="http://schemas.microsoft.com/office/infopath/2007/PartnerControls"/>
-    <ds:schemaRef ds:uri="7f303f12-39f3-4ddc-990e-61ca0eca84e8"/>
-    <ds:schemaRef ds:uri="e4bd4c60-86c7-4f32-9686-ae3fac63e826"/>
-  </ds:schemaRefs>
-</ds:datastoreItem>
-</file>
-
-<file path=customXml/itemProps3.xml><?xml version="1.0" encoding="utf-8"?>
-<ds:datastoreItem xmlns:ds="http://schemas.openxmlformats.org/officeDocument/2006/customXml" ds:itemID="{C3E6AFA5-C182-4374-935A-97834E4E8DD9}">
-  <ds:schemaRefs>
-    <ds:schemaRef ds:uri="http://schemas.microsoft.com/sharepoint/v3/contenttype/forms"/>
-  </ds:schemaRefs>
-</ds:datastoreItem>
 </file>
</xml_diff>

<commit_message>
:memo: update deployment doc
</commit_message>
<xml_diff>
--- a/docker/deployment/DT4H_Data_Ingestion_Suite_Deployment_Guideline-nginx.docx
+++ b/docker/deployment/DT4H_Data_Ingestion_Suite_Deployment_Guideline-nginx.docx
@@ -191,7 +191,13 @@
         </w:numPr>
       </w:pPr>
       <w:r>
-        <w:t>If no</w:t>
+        <w:t xml:space="preserve">If </w:t>
+      </w:r>
+      <w:r>
+        <w:t xml:space="preserve">there is </w:t>
+      </w:r>
+      <w:r>
+        <w:t>no</w:t>
       </w:r>
       <w:r>
         <w:t xml:space="preserve"> execution</w:t>
@@ -227,6 +233,7 @@
       <w:pPr>
         <w:pStyle w:val="Heading1"/>
       </w:pPr>
+      <w:proofErr w:type="spellStart"/>
       <w:r>
         <w:t>t</w:t>
       </w:r>
@@ -236,6 +243,7 @@
       <w:r>
         <w:t>HIR</w:t>
       </w:r>
+      <w:proofErr w:type="spellEnd"/>
       <w:r>
         <w:t xml:space="preserve"> Deployment</w:t>
       </w:r>
@@ -403,7 +411,13 @@
         </w:numPr>
       </w:pPr>
       <w:r>
-        <w:t>If no execution access, give execution access:</w:t>
+        <w:t xml:space="preserve">If </w:t>
+      </w:r>
+      <w:r>
+        <w:t xml:space="preserve">there is </w:t>
+      </w:r>
+      <w:r>
+        <w:t>no execution access, give execution access:</w:t>
       </w:r>
     </w:p>
     <w:p>
@@ -1259,12 +1273,14 @@
       <w:r>
         <w:t xml:space="preserve">For more information about </w:t>
       </w:r>
+      <w:proofErr w:type="spellStart"/>
       <w:r>
         <w:t>t</w:t>
       </w:r>
       <w:r>
         <w:t>oFHIR</w:t>
       </w:r>
+      <w:proofErr w:type="spellEnd"/>
       <w:r>
         <w:t xml:space="preserve">, you can visit </w:t>
       </w:r>
@@ -1311,7 +1327,7 @@
         </w:numPr>
       </w:pPr>
       <w:r>
-        <w:t>Pull latest images:</w:t>
+        <w:t>Stop all containers:</w:t>
       </w:r>
     </w:p>
     <w:p>
@@ -1331,7 +1347,33 @@
         <w:t xml:space="preserve"> ./data-ingestion-suite/docker/deployment/</w:t>
       </w:r>
       <w:r>
-        <w:t>pull</w:t>
+        <w:t>stop</w:t>
+      </w:r>
+      <w:r>
+        <w:t>.sh</w:t>
+      </w:r>
+    </w:p>
+    <w:p>
+      <w:pPr>
+        <w:pStyle w:val="ListParagraph"/>
+        <w:numPr>
+          <w:ilvl w:val="1"/>
+          <w:numId w:val="2"/>
+        </w:numPr>
+      </w:pPr>
+      <w:proofErr w:type="spellStart"/>
+      <w:r>
+        <w:t>sh</w:t>
+      </w:r>
+      <w:proofErr w:type="spellEnd"/>
+      <w:r>
+        <w:t xml:space="preserve"> </w:t>
+      </w:r>
+      <w:r>
+        <w:t>./common-data-model/docker/</w:t>
+      </w:r>
+      <w:r>
+        <w:t>stop</w:t>
       </w:r>
       <w:r>
         <w:t>.sh</w:t>
@@ -1346,10 +1388,7 @@
         </w:numPr>
       </w:pPr>
       <w:r>
-        <w:t>Stop all containers</w:t>
-      </w:r>
-      <w:r>
-        <w:t>:</w:t>
+        <w:t>Pull latest images:</w:t>
       </w:r>
     </w:p>
     <w:p>
@@ -1360,19 +1399,8 @@
           <w:numId w:val="2"/>
         </w:numPr>
       </w:pPr>
-      <w:proofErr w:type="spellStart"/>
-      <w:r>
-        <w:t>sh</w:t>
-      </w:r>
-      <w:proofErr w:type="spellEnd"/>
-      <w:r>
-        <w:t xml:space="preserve"> ./data-ingestion-suite/docker/deployment/</w:t>
-      </w:r>
-      <w:r>
-        <w:t>stop</w:t>
-      </w:r>
-      <w:r>
-        <w:t>.sh</w:t>
+      <w:r>
+        <w:t>cd data-ingestion-suite</w:t>
       </w:r>
     </w:p>
     <w:p>
@@ -1383,19 +1411,50 @@
           <w:numId w:val="2"/>
         </w:numPr>
       </w:pPr>
+      <w:r>
+        <w:t xml:space="preserve">git </w:t>
+      </w:r>
+      <w:proofErr w:type="gramStart"/>
+      <w:r>
+        <w:t>pull</w:t>
+      </w:r>
+      <w:proofErr w:type="gramEnd"/>
+    </w:p>
+    <w:p>
+      <w:pPr>
+        <w:pStyle w:val="ListParagraph"/>
+        <w:numPr>
+          <w:ilvl w:val="1"/>
+          <w:numId w:val="2"/>
+        </w:numPr>
+      </w:pPr>
+      <w:r>
+        <w:t>cd</w:t>
+      </w:r>
+      <w:proofErr w:type="gramStart"/>
+      <w:r>
+        <w:t xml:space="preserve"> ..</w:t>
+      </w:r>
+      <w:proofErr w:type="gramEnd"/>
+    </w:p>
+    <w:p>
+      <w:pPr>
+        <w:pStyle w:val="ListParagraph"/>
+        <w:numPr>
+          <w:ilvl w:val="1"/>
+          <w:numId w:val="2"/>
+        </w:numPr>
+      </w:pPr>
       <w:proofErr w:type="spellStart"/>
       <w:r>
         <w:t>sh</w:t>
       </w:r>
       <w:proofErr w:type="spellEnd"/>
       <w:r>
-        <w:t xml:space="preserve"> </w:t>
-      </w:r>
-      <w:r>
-        <w:t>./common-data-model/docker/</w:t>
-      </w:r>
-      <w:r>
-        <w:t>stop</w:t>
+        <w:t xml:space="preserve"> ./data-ingestion-suite/docker/deployment/</w:t>
+      </w:r>
+      <w:r>
+        <w:t>pull</w:t>
       </w:r>
       <w:r>
         <w:t>.sh</w:t>

</xml_diff>